<commit_message>
Mise à jour du projet  avec les dernières modifications
</commit_message>
<xml_diff>
--- a/doc-dev/03 - cahier des charges_ gestion des dossiers _ 23Juin2025.docx
+++ b/doc-dev/03 - cahier des charges_ gestion des dossiers _ 23Juin2025.docx
@@ -806,6 +806,54 @@
         <w:jc w:val="both"/>
         <w:rPr>
           <w:rFonts w:ascii="Century Gothic" w:hAnsi="Century Gothic"/>
+          <w:lang w:val="fr-FR"/>
+        </w:rPr>
+      </w:pPr>
+    </w:p>
+    <w:p>
+      <w:pPr>
+        <w:pStyle w:val="NormalWeb"/>
+        <w:rPr>
+          <w:color w:val="FF0000"/>
+        </w:rPr>
+      </w:pPr>
+      <w:r>
+        <w:rPr>
+          <w:color w:val="FF0000"/>
+        </w:rPr>
+        <w:t xml:space="preserve">à la section H, il faudra inclure un element ou une vue qui présentera la liste des adhérents insérés ou chargés. la liste devra signaler 1) les lignes en doublons de NIP 2) Les ligne dont les NIP sont deja existant dans une autre organisation enregistré en base. Pour le 1er cas, les doublons seront supprimer à la confirmation du charge du fichier. Pour le 2e cas, les enregistrements des NIP deja present seront fait avec le statut en attente de validation ou à corriger. pour ces adhérents il faudra soit les retirer des </w:t>
+      </w:r>
+      <w:r>
+        <w:rPr>
+          <w:color w:val="FF0000"/>
+        </w:rPr>
+        <w:lastRenderedPageBreak/>
+        <w:t>organisation ou ils sont présent, soit apporté à l'administration la preuve de leur démission des autres parties. preuve qui sera rattaché au dossier de l'organisation</w:t>
+      </w:r>
+    </w:p>
+    <w:p>
+      <w:pPr>
+        <w:jc w:val="both"/>
+        <w:rPr>
+          <w:rFonts w:ascii="Century Gothic" w:hAnsi="Century Gothic"/>
+          <w:lang w:val="fr-GA"/>
+        </w:rPr>
+      </w:pPr>
+    </w:p>
+    <w:p>
+      <w:pPr>
+        <w:jc w:val="both"/>
+        <w:rPr>
+          <w:rFonts w:ascii="Century Gothic" w:hAnsi="Century Gothic"/>
+          <w:lang w:val="fr-FR"/>
+        </w:rPr>
+      </w:pPr>
+    </w:p>
+    <w:p>
+      <w:pPr>
+        <w:jc w:val="both"/>
+        <w:rPr>
+          <w:rFonts w:ascii="Century Gothic" w:hAnsi="Century Gothic"/>
           <w:b/>
           <w:bCs/>
           <w:sz w:val="32"/>
@@ -924,7 +972,6 @@
           <w:rFonts w:ascii="Century Gothic" w:hAnsi="Century Gothic"/>
           <w:lang w:val="fr-FR"/>
         </w:rPr>
-        <w:lastRenderedPageBreak/>
         <w:t xml:space="preserve">- L’ordonnancement des entités par </w:t>
       </w:r>
       <w:r>
@@ -1240,7 +1287,15 @@
           <w:rFonts w:ascii="Century Gothic" w:hAnsi="Century Gothic"/>
           <w:lang w:val="fr-FR"/>
         </w:rPr>
-        <w:t>retourné à l’opérateur qui pourra apporter les ajustements nécessaires conformément aux motifs du rejet. Une fois ajusté, le dossier peut être à nouveau soumis pour validation. A la soumission, le dossier ira directement à la dernière étape ou il a été rejeté afin d’éviter</w:t>
+        <w:t xml:space="preserve">retourné à l’opérateur qui pourra apporter les ajustements nécessaires conformément aux motifs du rejet. Une fois ajusté, le dossier peut être à nouveau soumis pour validation. A la soumission, le dossier ira </w:t>
+      </w:r>
+      <w:r>
+        <w:rPr>
+          <w:rFonts w:ascii="Century Gothic" w:hAnsi="Century Gothic"/>
+          <w:lang w:val="fr-FR"/>
+        </w:rPr>
+        <w:lastRenderedPageBreak/>
+        <w:t>directement à la dernière étape ou il a été rejeté afin d’éviter</w:t>
       </w:r>
       <w:r>
         <w:rPr>
@@ -1410,7 +1465,6 @@
           <w:szCs w:val="32"/>
           <w:lang w:val="fr-FR"/>
         </w:rPr>
-        <w:lastRenderedPageBreak/>
         <w:t>Mise à jour</w:t>
       </w:r>
       <w:r>
@@ -1779,6 +1833,7 @@
           <w:szCs w:val="32"/>
           <w:lang w:val="fr-FR"/>
         </w:rPr>
+        <w:lastRenderedPageBreak/>
         <w:t xml:space="preserve">Mise à jour </w:t>
       </w:r>
       <w:r>
@@ -2244,7 +2299,14 @@
         <w:rPr>
           <w:rFonts w:ascii="Century Gothic" w:hAnsi="Century Gothic"/>
         </w:rPr>
-        <w:t>, obligeant ainsi l’opérateur à faire défiler le contenu du guide avant d’initier l’opération. Cette disposition vise à garantir que chaque utilisateur ait été correctement informé des exigences de la procédure avant sa soumission.</w:t>
+        <w:t xml:space="preserve">, obligeant ainsi l’opérateur à faire défiler le contenu du guide </w:t>
+      </w:r>
+      <w:r>
+        <w:rPr>
+          <w:rFonts w:ascii="Century Gothic" w:hAnsi="Century Gothic"/>
+        </w:rPr>
+        <w:lastRenderedPageBreak/>
+        <w:t>avant d’initier l’opération. Cette disposition vise à garantir que chaque utilisateur ait été correctement informé des exigences de la procédure avant sa soumission.</w:t>
       </w:r>
     </w:p>
     <w:p>

</xml_diff>